<commit_message>
creating superuser and  configuring database.
</commit_message>
<xml_diff>
--- a/djangosuperuser.docx
+++ b/djangosuperuser.docx
@@ -11,6 +11,8 @@
       </w:pPr>
       <w:r>
         <w:rPr>
+          <w:b/>
+          <w:bCs/>
           <w:u w:val="single"/>
         </w:rPr>
         <w:t>Creating superuser to perform all administartive level tasks</w:t>
@@ -32,45 +34,41 @@
       </w:pPr>
       <w:r>
         <w:rPr/>
-        <w:t>A</w:t>
-      </w:r>
-      <w:r>
-        <w:rPr/>
-        <w:t xml:space="preserve">s i already configured application firstapp in project hospital now we will create table in databases </w:t>
-      </w:r>
-    </w:p>
-    <w:p>
-      <w:pPr>
-        <w:pStyle w:val="Normal"/>
-        <w:rPr/>
-      </w:pPr>
-      <w:r>
-        <w:rPr/>
-        <w:t>and let admin to allow to do tasks.</w:t>
-      </w:r>
-    </w:p>
-    <w:p>
-      <w:pPr>
-        <w:pStyle w:val="Normal"/>
-        <w:rPr/>
-      </w:pPr>
-      <w:r>
-        <w:rPr/>
-        <w:tab/>
-      </w:r>
-    </w:p>
-    <w:p>
-      <w:pPr>
-        <w:pStyle w:val="Normal"/>
-        <w:rPr/>
-      </w:pPr>
-      <w:r>
-        <w:rPr/>
-        <w:t>1.</w:t>
-      </w:r>
-      <w:r>
-        <w:rPr/>
-        <w:t>let’s look at  directory structure of project &amp; firstapp</w:t>
+        <w:t>As i already configured application firstapp in project hospital now we will create table in databases</w:t>
+      </w:r>
+    </w:p>
+    <w:p>
+      <w:pPr>
+        <w:pStyle w:val="Normal"/>
+        <w:rPr/>
+      </w:pPr>
+      <w:r>
+        <w:rPr/>
+        <w:t>through django</w:t>
+      </w:r>
+      <w:r>
+        <w:rPr/>
+        <w:t xml:space="preserve"> and let admin to allow to do tasks.</w:t>
+      </w:r>
+    </w:p>
+    <w:p>
+      <w:pPr>
+        <w:pStyle w:val="Normal"/>
+        <w:rPr/>
+      </w:pPr>
+      <w:r>
+        <w:rPr/>
+        <w:tab/>
+      </w:r>
+    </w:p>
+    <w:p>
+      <w:pPr>
+        <w:pStyle w:val="Normal"/>
+        <w:rPr/>
+      </w:pPr>
+      <w:r>
+        <w:rPr/>
+        <w:t>1.let’s look at  directory structure of project &amp; firstapp</w:t>
       </w:r>
     </w:p>
     <w:p>
@@ -135,19 +133,35 @@
       <w:r>
         <w:rPr/>
         <w:tab/>
-        <w:t xml:space="preserve">    |----&gt;manage.py [file for administartive tasks]</w:t>
-        <w:tab/>
-      </w:r>
-    </w:p>
-    <w:p>
-      <w:pPr>
-        <w:pStyle w:val="Normal"/>
-        <w:rPr/>
-      </w:pPr>
+        <w:t xml:space="preserve">    |----&gt;manage.py [file for </w:t>
+      </w:r>
+      <w:r>
+        <w:rPr/>
+        <w:t>database</w:t>
+      </w:r>
       <w:r>
         <w:rPr/>
         <w:t xml:space="preserve"> </w:t>
       </w:r>
+      <w:r>
+        <w:rPr/>
+        <w:t>operation’</w:t>
+      </w:r>
+      <w:r>
+        <w:rPr/>
+        <w:t>s]</w:t>
+        <w:tab/>
+      </w:r>
+    </w:p>
+    <w:p>
+      <w:pPr>
+        <w:pStyle w:val="Normal"/>
+        <w:rPr/>
+      </w:pPr>
+      <w:r>
+        <w:rPr/>
+        <w:t xml:space="preserve"> </w:t>
+      </w:r>
     </w:p>
     <w:p>
       <w:pPr>
@@ -467,44 +481,62 @@
       </w:pPr>
       <w:r>
         <w:rPr/>
-        <w:t>2.database configura</w:t>
-      </w:r>
-      <w:r>
-        <w:rPr/>
-        <w:t>tion</w:t>
-      </w:r>
-    </w:p>
-    <w:p>
-      <w:pPr>
-        <w:pStyle w:val="Normal"/>
-        <w:rPr/>
-      </w:pPr>
-      <w:r>
-        <w:rPr/>
-      </w:r>
-    </w:p>
-    <w:p>
-      <w:pPr>
-        <w:pStyle w:val="Normal"/>
-        <w:rPr/>
-      </w:pPr>
-      <w:r>
-        <w:rPr/>
+        <w:t>2.database configuration</w:t>
+      </w:r>
+    </w:p>
+    <w:p>
+      <w:pPr>
+        <w:pStyle w:val="Normal"/>
+        <w:rPr/>
+      </w:pPr>
+      <w:r>
+        <w:rPr/>
+      </w:r>
+    </w:p>
+    <w:p>
+      <w:pPr>
+        <w:pStyle w:val="Normal"/>
+        <w:pBdr>
+          <w:top w:val="single" w:sz="2" w:space="1" w:color="000000"/>
+          <w:left w:val="single" w:sz="2" w:space="1" w:color="000000"/>
+          <w:bottom w:val="single" w:sz="2" w:space="1" w:color="000000"/>
+          <w:right w:val="single" w:sz="2" w:space="1" w:color="000000"/>
+        </w:pBdr>
+        <w:rPr>
+          <w:u w:val="single"/>
+        </w:rPr>
+      </w:pPr>
+      <w:r>
+        <w:rPr>
+          <w:u w:val="single"/>
+        </w:rPr>
         <w:t>settings.py</w:t>
       </w:r>
     </w:p>
     <w:p>
       <w:pPr>
         <w:pStyle w:val="Normal"/>
-        <w:rPr/>
-      </w:pPr>
-      <w:r>
-        <w:rPr/>
-      </w:r>
-    </w:p>
-    <w:p>
-      <w:pPr>
-        <w:pStyle w:val="Normal"/>
+        <w:pBdr>
+          <w:top w:val="single" w:sz="2" w:space="1" w:color="000000"/>
+          <w:left w:val="single" w:sz="2" w:space="1" w:color="000000"/>
+          <w:bottom w:val="single" w:sz="2" w:space="1" w:color="000000"/>
+          <w:right w:val="single" w:sz="2" w:space="1" w:color="000000"/>
+        </w:pBdr>
+        <w:rPr/>
+      </w:pPr>
+      <w:r>
+        <w:rPr/>
+      </w:r>
+    </w:p>
+    <w:p>
+      <w:pPr>
+        <w:pStyle w:val="Normal"/>
+        <w:pBdr>
+          <w:top w:val="single" w:sz="2" w:space="1" w:color="000000"/>
+          <w:left w:val="single" w:sz="2" w:space="1" w:color="000000"/>
+          <w:bottom w:val="single" w:sz="2" w:space="1" w:color="000000"/>
+          <w:right w:val="single" w:sz="2" w:space="1" w:color="000000"/>
+        </w:pBdr>
         <w:rPr/>
       </w:pPr>
       <w:r>
@@ -516,6 +548,12 @@
     <w:p>
       <w:pPr>
         <w:pStyle w:val="Normal"/>
+        <w:pBdr>
+          <w:top w:val="single" w:sz="2" w:space="1" w:color="000000"/>
+          <w:left w:val="single" w:sz="2" w:space="1" w:color="000000"/>
+          <w:bottom w:val="single" w:sz="2" w:space="1" w:color="000000"/>
+          <w:right w:val="single" w:sz="2" w:space="1" w:color="000000"/>
+        </w:pBdr>
         <w:rPr/>
       </w:pPr>
       <w:r>
@@ -531,6 +569,12 @@
     <w:p>
       <w:pPr>
         <w:pStyle w:val="Normal"/>
+        <w:pBdr>
+          <w:top w:val="single" w:sz="2" w:space="1" w:color="000000"/>
+          <w:left w:val="single" w:sz="2" w:space="1" w:color="000000"/>
+          <w:bottom w:val="single" w:sz="2" w:space="1" w:color="000000"/>
+          <w:right w:val="single" w:sz="2" w:space="1" w:color="000000"/>
+        </w:pBdr>
         <w:rPr/>
       </w:pPr>
       <w:r>
@@ -546,6 +590,12 @@
     <w:p>
       <w:pPr>
         <w:pStyle w:val="Normal"/>
+        <w:pBdr>
+          <w:top w:val="single" w:sz="2" w:space="1" w:color="000000"/>
+          <w:left w:val="single" w:sz="2" w:space="1" w:color="000000"/>
+          <w:bottom w:val="single" w:sz="2" w:space="1" w:color="000000"/>
+          <w:right w:val="single" w:sz="2" w:space="1" w:color="000000"/>
+        </w:pBdr>
         <w:rPr/>
       </w:pPr>
       <w:r>
@@ -561,6 +611,12 @@
     <w:p>
       <w:pPr>
         <w:pStyle w:val="Normal"/>
+        <w:pBdr>
+          <w:top w:val="single" w:sz="2" w:space="1" w:color="000000"/>
+          <w:left w:val="single" w:sz="2" w:space="1" w:color="000000"/>
+          <w:bottom w:val="single" w:sz="2" w:space="1" w:color="000000"/>
+          <w:right w:val="single" w:sz="2" w:space="1" w:color="000000"/>
+        </w:pBdr>
         <w:rPr/>
       </w:pPr>
       <w:r>
@@ -576,6 +632,12 @@
     <w:p>
       <w:pPr>
         <w:pStyle w:val="Normal"/>
+        <w:pBdr>
+          <w:top w:val="single" w:sz="2" w:space="1" w:color="000000"/>
+          <w:left w:val="single" w:sz="2" w:space="1" w:color="000000"/>
+          <w:bottom w:val="single" w:sz="2" w:space="1" w:color="000000"/>
+          <w:right w:val="single" w:sz="2" w:space="1" w:color="000000"/>
+        </w:pBdr>
         <w:rPr/>
       </w:pPr>
       <w:r>
@@ -587,6 +649,12 @@
     <w:p>
       <w:pPr>
         <w:pStyle w:val="Normal"/>
+        <w:pBdr>
+          <w:top w:val="single" w:sz="2" w:space="1" w:color="000000"/>
+          <w:left w:val="single" w:sz="2" w:space="1" w:color="000000"/>
+          <w:bottom w:val="single" w:sz="2" w:space="1" w:color="000000"/>
+          <w:right w:val="single" w:sz="2" w:space="1" w:color="000000"/>
+        </w:pBdr>
         <w:rPr/>
       </w:pPr>
       <w:r>
@@ -597,6 +665,12 @@
     <w:p>
       <w:pPr>
         <w:pStyle w:val="Normal"/>
+        <w:pBdr>
+          <w:top w:val="single" w:sz="2" w:space="1" w:color="000000"/>
+          <w:left w:val="single" w:sz="2" w:space="1" w:color="000000"/>
+          <w:bottom w:val="single" w:sz="2" w:space="1" w:color="000000"/>
+          <w:right w:val="single" w:sz="2" w:space="1" w:color="000000"/>
+        </w:pBdr>
         <w:rPr/>
       </w:pPr>
       <w:r>
@@ -665,22 +739,53 @@
       </w:pPr>
       <w:r>
         <w:rPr/>
+      </w:r>
+    </w:p>
+    <w:p>
+      <w:pPr>
+        <w:pStyle w:val="Normal"/>
+        <w:pBdr>
+          <w:top w:val="single" w:sz="2" w:space="1" w:color="000000"/>
+          <w:left w:val="single" w:sz="2" w:space="1" w:color="000000"/>
+          <w:bottom w:val="single" w:sz="2" w:space="1" w:color="000000"/>
+          <w:right w:val="single" w:sz="2" w:space="1" w:color="000000"/>
+        </w:pBdr>
+        <w:rPr>
+          <w:u w:val="single"/>
+        </w:rPr>
+      </w:pPr>
+      <w:r>
+        <w:rPr>
+          <w:u w:val="single"/>
+        </w:rPr>
         <w:t>models.py</w:t>
       </w:r>
     </w:p>
     <w:p>
       <w:pPr>
         <w:pStyle w:val="Normal"/>
-        <w:rPr/>
-      </w:pPr>
-      <w:r>
-        <w:rPr/>
-        <w:tab/>
-      </w:r>
-    </w:p>
-    <w:p>
-      <w:pPr>
-        <w:pStyle w:val="Normal"/>
+        <w:pBdr>
+          <w:top w:val="single" w:sz="2" w:space="1" w:color="000000"/>
+          <w:left w:val="single" w:sz="2" w:space="1" w:color="000000"/>
+          <w:bottom w:val="single" w:sz="2" w:space="1" w:color="000000"/>
+          <w:right w:val="single" w:sz="2" w:space="1" w:color="000000"/>
+        </w:pBdr>
+        <w:rPr/>
+      </w:pPr>
+      <w:r>
+        <w:rPr/>
+        <w:tab/>
+      </w:r>
+    </w:p>
+    <w:p>
+      <w:pPr>
+        <w:pStyle w:val="Normal"/>
+        <w:pBdr>
+          <w:top w:val="single" w:sz="2" w:space="1" w:color="000000"/>
+          <w:left w:val="single" w:sz="2" w:space="1" w:color="000000"/>
+          <w:bottom w:val="single" w:sz="2" w:space="1" w:color="000000"/>
+          <w:right w:val="single" w:sz="2" w:space="1" w:color="000000"/>
+        </w:pBdr>
         <w:rPr/>
       </w:pPr>
       <w:r>
@@ -692,15 +797,27 @@
     <w:p>
       <w:pPr>
         <w:pStyle w:val="Normal"/>
-        <w:rPr/>
-      </w:pPr>
-      <w:r>
-        <w:rPr/>
-      </w:r>
-    </w:p>
-    <w:p>
-      <w:pPr>
-        <w:pStyle w:val="Normal"/>
+        <w:pBdr>
+          <w:top w:val="single" w:sz="2" w:space="1" w:color="000000"/>
+          <w:left w:val="single" w:sz="2" w:space="1" w:color="000000"/>
+          <w:bottom w:val="single" w:sz="2" w:space="1" w:color="000000"/>
+          <w:right w:val="single" w:sz="2" w:space="1" w:color="000000"/>
+        </w:pBdr>
+        <w:rPr/>
+      </w:pPr>
+      <w:r>
+        <w:rPr/>
+      </w:r>
+    </w:p>
+    <w:p>
+      <w:pPr>
+        <w:pStyle w:val="Normal"/>
+        <w:pBdr>
+          <w:top w:val="single" w:sz="2" w:space="1" w:color="000000"/>
+          <w:left w:val="single" w:sz="2" w:space="1" w:color="000000"/>
+          <w:bottom w:val="single" w:sz="2" w:space="1" w:color="000000"/>
+          <w:right w:val="single" w:sz="2" w:space="1" w:color="000000"/>
+        </w:pBdr>
         <w:rPr/>
       </w:pPr>
       <w:r>
@@ -712,16 +829,28 @@
     <w:p>
       <w:pPr>
         <w:pStyle w:val="Normal"/>
-        <w:rPr/>
-      </w:pPr>
-      <w:r>
-        <w:rPr/>
-        <w:tab/>
-      </w:r>
-    </w:p>
-    <w:p>
-      <w:pPr>
-        <w:pStyle w:val="Normal"/>
+        <w:pBdr>
+          <w:top w:val="single" w:sz="2" w:space="1" w:color="000000"/>
+          <w:left w:val="single" w:sz="2" w:space="1" w:color="000000"/>
+          <w:bottom w:val="single" w:sz="2" w:space="1" w:color="000000"/>
+          <w:right w:val="single" w:sz="2" w:space="1" w:color="000000"/>
+        </w:pBdr>
+        <w:rPr/>
+      </w:pPr>
+      <w:r>
+        <w:rPr/>
+        <w:tab/>
+      </w:r>
+    </w:p>
+    <w:p>
+      <w:pPr>
+        <w:pStyle w:val="Normal"/>
+        <w:pBdr>
+          <w:top w:val="single" w:sz="2" w:space="1" w:color="000000"/>
+          <w:left w:val="single" w:sz="2" w:space="1" w:color="000000"/>
+          <w:bottom w:val="single" w:sz="2" w:space="1" w:color="000000"/>
+          <w:right w:val="single" w:sz="2" w:space="1" w:color="000000"/>
+        </w:pBdr>
         <w:rPr/>
       </w:pPr>
       <w:r>
@@ -733,6 +862,12 @@
     <w:p>
       <w:pPr>
         <w:pStyle w:val="Normal"/>
+        <w:pBdr>
+          <w:top w:val="single" w:sz="2" w:space="1" w:color="000000"/>
+          <w:left w:val="single" w:sz="2" w:space="1" w:color="000000"/>
+          <w:bottom w:val="single" w:sz="2" w:space="1" w:color="000000"/>
+          <w:right w:val="single" w:sz="2" w:space="1" w:color="000000"/>
+        </w:pBdr>
         <w:rPr/>
       </w:pPr>
       <w:r>
@@ -745,6 +880,12 @@
     <w:p>
       <w:pPr>
         <w:pStyle w:val="Normal"/>
+        <w:pBdr>
+          <w:top w:val="single" w:sz="2" w:space="1" w:color="000000"/>
+          <w:left w:val="single" w:sz="2" w:space="1" w:color="000000"/>
+          <w:bottom w:val="single" w:sz="2" w:space="1" w:color="000000"/>
+          <w:right w:val="single" w:sz="2" w:space="1" w:color="000000"/>
+        </w:pBdr>
         <w:rPr/>
       </w:pPr>
       <w:r>
@@ -757,6 +898,12 @@
     <w:p>
       <w:pPr>
         <w:pStyle w:val="Normal"/>
+        <w:pBdr>
+          <w:top w:val="single" w:sz="2" w:space="1" w:color="000000"/>
+          <w:left w:val="single" w:sz="2" w:space="1" w:color="000000"/>
+          <w:bottom w:val="single" w:sz="2" w:space="1" w:color="000000"/>
+          <w:right w:val="single" w:sz="2" w:space="1" w:color="000000"/>
+        </w:pBdr>
         <w:rPr/>
       </w:pPr>
       <w:r>
@@ -769,6 +916,12 @@
     <w:p>
       <w:pPr>
         <w:pStyle w:val="Normal"/>
+        <w:pBdr>
+          <w:top w:val="single" w:sz="2" w:space="1" w:color="000000"/>
+          <w:left w:val="single" w:sz="2" w:space="1" w:color="000000"/>
+          <w:bottom w:val="single" w:sz="2" w:space="1" w:color="000000"/>
+          <w:right w:val="single" w:sz="2" w:space="1" w:color="000000"/>
+        </w:pBdr>
         <w:rPr/>
       </w:pPr>
       <w:r>
@@ -781,6 +934,30 @@
     <w:p>
       <w:pPr>
         <w:pStyle w:val="Normal"/>
+        <w:pBdr>
+          <w:top w:val="single" w:sz="2" w:space="1" w:color="000000"/>
+          <w:left w:val="single" w:sz="2" w:space="1" w:color="000000"/>
+          <w:bottom w:val="single" w:sz="2" w:space="1" w:color="000000"/>
+          <w:right w:val="single" w:sz="2" w:space="1" w:color="000000"/>
+        </w:pBdr>
+        <w:rPr/>
+      </w:pPr>
+      <w:r>
+        <w:rPr/>
+      </w:r>
+    </w:p>
+    <w:p>
+      <w:pPr>
+        <w:pStyle w:val="Normal"/>
+        <w:rPr/>
+      </w:pPr>
+      <w:r>
+        <w:rPr/>
+      </w:r>
+    </w:p>
+    <w:p>
+      <w:pPr>
+        <w:pStyle w:val="Normal"/>
         <w:rPr/>
       </w:pPr>
       <w:r>
@@ -813,15 +990,7 @@
       </w:pPr>
       <w:r>
         <w:rPr/>
-        <w:t xml:space="preserve">$~python3 manage.py makemigartions [convert python code to sql  </w:t>
-      </w:r>
-      <w:r>
-        <w:rPr/>
-        <w:t>code</w:t>
-      </w:r>
-      <w:r>
-        <w:rPr/>
-        <w:t>]</w:t>
+        <w:t>$~python3 manage.py makemigartions [convert python code to sql  code]</w:t>
       </w:r>
     </w:p>
     <w:p>
@@ -845,7 +1014,7 @@
       </w:r>
       <w:r>
         <w:rPr>
-          <w:u w:val="single"/>
+          <w:u w:val="none"/>
         </w:rPr>
         <w:t>applicationname_tablename</w:t>
       </w:r>
@@ -858,15 +1027,15 @@
         </w:rPr>
       </w:pPr>
       <w:r>
-        <w:rPr/>
-      </w:r>
-    </w:p>
-    <w:p>
-      <w:pPr>
-        <w:pStyle w:val="Normal"/>
-        <w:rPr>
-          <w:u w:val="none"/>
-        </w:rPr>
+        <w:rPr>
+          <w:u w:val="single"/>
+        </w:rPr>
+      </w:r>
+    </w:p>
+    <w:p>
+      <w:pPr>
+        <w:pStyle w:val="Normal"/>
+        <w:rPr/>
       </w:pPr>
       <w:r>
         <w:rPr>
@@ -883,21 +1052,36 @@
         </w:rPr>
       </w:pPr>
       <w:r>
-        <w:rPr>
-          <w:u w:val="none"/>
-        </w:rPr>
-      </w:r>
-    </w:p>
-    <w:p>
-      <w:pPr>
-        <w:pStyle w:val="Normal"/>
-        <w:rPr>
-          <w:u w:val="none"/>
-        </w:rPr>
-      </w:pPr>
-      <w:r>
-        <w:rPr>
-          <w:u w:val="none"/>
+        <w:rPr/>
+      </w:r>
+    </w:p>
+    <w:p>
+      <w:pPr>
+        <w:pStyle w:val="Normal"/>
+        <w:rPr>
+          <w:u w:val="none"/>
+        </w:rPr>
+      </w:pPr>
+      <w:r>
+        <w:rPr/>
+      </w:r>
+    </w:p>
+    <w:p>
+      <w:pPr>
+        <w:pStyle w:val="Normal"/>
+        <w:pBdr>
+          <w:top w:val="single" w:sz="2" w:space="1" w:color="000000"/>
+          <w:left w:val="single" w:sz="2" w:space="1" w:color="000000"/>
+          <w:bottom w:val="single" w:sz="2" w:space="1" w:color="000000"/>
+          <w:right w:val="single" w:sz="2" w:space="1" w:color="000000"/>
+        </w:pBdr>
+        <w:rPr>
+          <w:u w:val="single"/>
+        </w:rPr>
+      </w:pPr>
+      <w:r>
+        <w:rPr>
+          <w:u w:val="single"/>
         </w:rPr>
         <w:t>admin.py</w:t>
       </w:r>
@@ -905,22 +1089,32 @@
     <w:p>
       <w:pPr>
         <w:pStyle w:val="Normal"/>
-        <w:rPr>
-          <w:u w:val="none"/>
-        </w:rPr>
-      </w:pPr>
-      <w:r>
-        <w:rPr>
-          <w:u w:val="none"/>
-        </w:rPr>
-      </w:r>
-    </w:p>
-    <w:p>
-      <w:pPr>
-        <w:pStyle w:val="Normal"/>
-        <w:rPr>
-          <w:u w:val="none"/>
-        </w:rPr>
+        <w:pBdr>
+          <w:top w:val="single" w:sz="2" w:space="1" w:color="000000"/>
+          <w:left w:val="single" w:sz="2" w:space="1" w:color="000000"/>
+          <w:bottom w:val="single" w:sz="2" w:space="1" w:color="000000"/>
+          <w:right w:val="single" w:sz="2" w:space="1" w:color="000000"/>
+        </w:pBdr>
+        <w:rPr>
+          <w:u w:val="none"/>
+        </w:rPr>
+      </w:pPr>
+      <w:r>
+        <w:rPr>
+          <w:u w:val="none"/>
+        </w:rPr>
+      </w:r>
+    </w:p>
+    <w:p>
+      <w:pPr>
+        <w:pStyle w:val="Normal"/>
+        <w:pBdr>
+          <w:top w:val="single" w:sz="2" w:space="1" w:color="000000"/>
+          <w:left w:val="single" w:sz="2" w:space="1" w:color="000000"/>
+          <w:bottom w:val="single" w:sz="2" w:space="1" w:color="000000"/>
+          <w:right w:val="single" w:sz="2" w:space="1" w:color="000000"/>
+        </w:pBdr>
+        <w:rPr/>
       </w:pPr>
       <w:r>
         <w:rPr>
@@ -932,9 +1126,13 @@
     <w:p>
       <w:pPr>
         <w:pStyle w:val="Normal"/>
-        <w:rPr>
-          <w:u w:val="none"/>
-        </w:rPr>
+        <w:pBdr>
+          <w:top w:val="single" w:sz="2" w:space="1" w:color="000000"/>
+          <w:left w:val="single" w:sz="2" w:space="1" w:color="000000"/>
+          <w:bottom w:val="single" w:sz="2" w:space="1" w:color="000000"/>
+          <w:right w:val="single" w:sz="2" w:space="1" w:color="000000"/>
+        </w:pBdr>
+        <w:rPr/>
       </w:pPr>
       <w:r>
         <w:rPr>
@@ -946,9 +1144,13 @@
     <w:p>
       <w:pPr>
         <w:pStyle w:val="Normal"/>
-        <w:rPr>
-          <w:u w:val="none"/>
-        </w:rPr>
+        <w:pBdr>
+          <w:top w:val="single" w:sz="2" w:space="1" w:color="000000"/>
+          <w:left w:val="single" w:sz="2" w:space="1" w:color="000000"/>
+          <w:bottom w:val="single" w:sz="2" w:space="1" w:color="000000"/>
+          <w:right w:val="single" w:sz="2" w:space="1" w:color="000000"/>
+        </w:pBdr>
+        <w:rPr/>
       </w:pPr>
       <w:r>
         <w:rPr>
@@ -960,9 +1162,13 @@
     <w:p>
       <w:pPr>
         <w:pStyle w:val="Normal"/>
-        <w:rPr>
-          <w:u w:val="none"/>
-        </w:rPr>
+        <w:pBdr>
+          <w:top w:val="single" w:sz="2" w:space="1" w:color="000000"/>
+          <w:left w:val="single" w:sz="2" w:space="1" w:color="000000"/>
+          <w:bottom w:val="single" w:sz="2" w:space="1" w:color="000000"/>
+          <w:right w:val="single" w:sz="2" w:space="1" w:color="000000"/>
+        </w:pBdr>
+        <w:rPr/>
       </w:pPr>
       <w:r>
         <w:rPr>
@@ -974,9 +1180,13 @@
     <w:p>
       <w:pPr>
         <w:pStyle w:val="Normal"/>
-        <w:rPr>
-          <w:u w:val="none"/>
-        </w:rPr>
+        <w:pBdr>
+          <w:top w:val="single" w:sz="2" w:space="1" w:color="000000"/>
+          <w:left w:val="single" w:sz="2" w:space="1" w:color="000000"/>
+          <w:bottom w:val="single" w:sz="2" w:space="1" w:color="000000"/>
+          <w:right w:val="single" w:sz="2" w:space="1" w:color="000000"/>
+        </w:pBdr>
+        <w:rPr/>
       </w:pPr>
       <w:r>
         <w:rPr>
@@ -989,22 +1199,32 @@
     <w:p>
       <w:pPr>
         <w:pStyle w:val="Normal"/>
-        <w:rPr>
-          <w:u w:val="none"/>
-        </w:rPr>
-      </w:pPr>
-      <w:r>
-        <w:rPr>
-          <w:u w:val="none"/>
-        </w:rPr>
-      </w:r>
-    </w:p>
-    <w:p>
-      <w:pPr>
-        <w:pStyle w:val="Normal"/>
-        <w:rPr>
-          <w:u w:val="none"/>
-        </w:rPr>
+        <w:pBdr>
+          <w:top w:val="single" w:sz="2" w:space="1" w:color="000000"/>
+          <w:left w:val="single" w:sz="2" w:space="1" w:color="000000"/>
+          <w:bottom w:val="single" w:sz="2" w:space="1" w:color="000000"/>
+          <w:right w:val="single" w:sz="2" w:space="1" w:color="000000"/>
+        </w:pBdr>
+        <w:rPr>
+          <w:u w:val="none"/>
+        </w:rPr>
+      </w:pPr>
+      <w:r>
+        <w:rPr>
+          <w:u w:val="none"/>
+        </w:rPr>
+      </w:r>
+    </w:p>
+    <w:p>
+      <w:pPr>
+        <w:pStyle w:val="Normal"/>
+        <w:pBdr>
+          <w:top w:val="single" w:sz="2" w:space="1" w:color="000000"/>
+          <w:left w:val="single" w:sz="2" w:space="1" w:color="000000"/>
+          <w:bottom w:val="single" w:sz="2" w:space="1" w:color="000000"/>
+          <w:right w:val="single" w:sz="2" w:space="1" w:color="000000"/>
+        </w:pBdr>
+        <w:rPr/>
       </w:pPr>
       <w:r>
         <w:rPr>
@@ -1016,27 +1236,80 @@
     <w:p>
       <w:pPr>
         <w:pStyle w:val="Normal"/>
-        <w:rPr>
-          <w:u w:val="none"/>
-        </w:rPr>
-      </w:pPr>
-      <w:r>
-        <w:rPr>
-          <w:u w:val="none"/>
-        </w:rPr>
-      </w:r>
-    </w:p>
-    <w:p>
-      <w:pPr>
-        <w:pStyle w:val="Normal"/>
-        <w:rPr>
-          <w:u w:val="none"/>
-        </w:rPr>
-      </w:pPr>
-      <w:r>
-        <w:rPr>
-          <w:u w:val="none"/>
-        </w:rPr>
+        <w:pBdr>
+          <w:top w:val="single" w:sz="2" w:space="1" w:color="000000"/>
+          <w:left w:val="single" w:sz="2" w:space="1" w:color="000000"/>
+          <w:bottom w:val="single" w:sz="2" w:space="1" w:color="000000"/>
+          <w:right w:val="single" w:sz="2" w:space="1" w:color="000000"/>
+        </w:pBdr>
+        <w:rPr>
+          <w:u w:val="none"/>
+        </w:rPr>
+      </w:pPr>
+      <w:r>
+        <w:rPr>
+          <w:u w:val="none"/>
+        </w:rPr>
+      </w:r>
+    </w:p>
+    <w:p>
+      <w:pPr>
+        <w:pStyle w:val="Normal"/>
+        <w:pBdr>
+          <w:top w:val="single" w:sz="2" w:space="1" w:color="000000"/>
+          <w:left w:val="single" w:sz="2" w:space="1" w:color="000000"/>
+          <w:bottom w:val="single" w:sz="2" w:space="1" w:color="000000"/>
+          <w:right w:val="single" w:sz="2" w:space="1" w:color="000000"/>
+        </w:pBdr>
+        <w:rPr>
+          <w:u w:val="none"/>
+        </w:rPr>
+      </w:pPr>
+      <w:r>
+        <w:rPr>
+          <w:u w:val="none"/>
+        </w:rPr>
+      </w:r>
+    </w:p>
+    <w:p>
+      <w:pPr>
+        <w:pStyle w:val="Normal"/>
+        <w:pBdr>
+          <w:top w:val="single" w:sz="2" w:space="1" w:color="000000"/>
+          <w:left w:val="single" w:sz="2" w:space="1" w:color="000000"/>
+          <w:bottom w:val="single" w:sz="2" w:space="1" w:color="000000"/>
+          <w:right w:val="single" w:sz="2" w:space="1" w:color="000000"/>
+        </w:pBdr>
+        <w:rPr>
+          <w:u w:val="none"/>
+        </w:rPr>
+      </w:pPr>
+      <w:r>
+        <w:rPr>
+          <w:u w:val="none"/>
+        </w:rPr>
+      </w:r>
+    </w:p>
+    <w:p>
+      <w:pPr>
+        <w:pStyle w:val="Normal"/>
+        <w:rPr>
+          <w:u w:val="none"/>
+        </w:rPr>
+      </w:pPr>
+      <w:r>
+        <w:rPr/>
+      </w:r>
+    </w:p>
+    <w:p>
+      <w:pPr>
+        <w:pStyle w:val="Normal"/>
+        <w:rPr>
+          <w:u w:val="none"/>
+        </w:rPr>
+      </w:pPr>
+      <w:r>
+        <w:rPr/>
       </w:r>
     </w:p>
     <w:p>
@@ -1069,6 +1342,12 @@
     <w:p>
       <w:pPr>
         <w:pStyle w:val="Normal"/>
+        <w:pBdr>
+          <w:top w:val="single" w:sz="2" w:space="1" w:color="000000"/>
+          <w:left w:val="single" w:sz="2" w:space="1" w:color="000000"/>
+          <w:bottom w:val="single" w:sz="2" w:space="1" w:color="000000"/>
+          <w:right w:val="single" w:sz="2" w:space="1" w:color="000000"/>
+        </w:pBdr>
         <w:rPr>
           <w:u w:val="none"/>
         </w:rPr>
@@ -1083,6 +1362,12 @@
     <w:p>
       <w:pPr>
         <w:pStyle w:val="Normal"/>
+        <w:pBdr>
+          <w:top w:val="single" w:sz="2" w:space="1" w:color="000000"/>
+          <w:left w:val="single" w:sz="2" w:space="1" w:color="000000"/>
+          <w:bottom w:val="single" w:sz="2" w:space="1" w:color="000000"/>
+          <w:right w:val="single" w:sz="2" w:space="1" w:color="000000"/>
+        </w:pBdr>
         <w:rPr>
           <w:u w:val="none"/>
         </w:rPr>
@@ -1097,6 +1382,12 @@
     <w:p>
       <w:pPr>
         <w:pStyle w:val="Normal"/>
+        <w:pBdr>
+          <w:top w:val="single" w:sz="2" w:space="1" w:color="000000"/>
+          <w:left w:val="single" w:sz="2" w:space="1" w:color="000000"/>
+          <w:bottom w:val="single" w:sz="2" w:space="1" w:color="000000"/>
+          <w:right w:val="single" w:sz="2" w:space="1" w:color="000000"/>
+        </w:pBdr>
         <w:rPr>
           <w:u w:val="none"/>
         </w:rPr>
@@ -1111,6 +1402,12 @@
     <w:p>
       <w:pPr>
         <w:pStyle w:val="Normal"/>
+        <w:pBdr>
+          <w:top w:val="single" w:sz="2" w:space="1" w:color="000000"/>
+          <w:left w:val="single" w:sz="2" w:space="1" w:color="000000"/>
+          <w:bottom w:val="single" w:sz="2" w:space="1" w:color="000000"/>
+          <w:right w:val="single" w:sz="2" w:space="1" w:color="000000"/>
+        </w:pBdr>
         <w:rPr>
           <w:u w:val="none"/>
         </w:rPr>
@@ -1125,6 +1422,12 @@
     <w:p>
       <w:pPr>
         <w:pStyle w:val="Normal"/>
+        <w:pBdr>
+          <w:top w:val="single" w:sz="2" w:space="1" w:color="000000"/>
+          <w:left w:val="single" w:sz="2" w:space="1" w:color="000000"/>
+          <w:bottom w:val="single" w:sz="2" w:space="1" w:color="000000"/>
+          <w:right w:val="single" w:sz="2" w:space="1" w:color="000000"/>
+        </w:pBdr>
         <w:rPr>
           <w:u w:val="none"/>
         </w:rPr>
@@ -1139,6 +1442,12 @@
     <w:p>
       <w:pPr>
         <w:pStyle w:val="Normal"/>
+        <w:pBdr>
+          <w:top w:val="single" w:sz="2" w:space="1" w:color="000000"/>
+          <w:left w:val="single" w:sz="2" w:space="1" w:color="000000"/>
+          <w:bottom w:val="single" w:sz="2" w:space="1" w:color="000000"/>
+          <w:right w:val="single" w:sz="2" w:space="1" w:color="000000"/>
+        </w:pBdr>
         <w:rPr>
           <w:u w:val="none"/>
         </w:rPr>
@@ -1153,14 +1462,31 @@
     <w:p>
       <w:pPr>
         <w:pStyle w:val="Normal"/>
-        <w:rPr>
-          <w:u w:val="none"/>
-        </w:rPr>
-      </w:pPr>
-      <w:r>
-        <w:rPr>
-          <w:u w:val="none"/>
-        </w:rPr>
+        <w:pBdr>
+          <w:top w:val="single" w:sz="2" w:space="1" w:color="000000"/>
+          <w:left w:val="single" w:sz="2" w:space="1" w:color="000000"/>
+          <w:bottom w:val="single" w:sz="2" w:space="1" w:color="000000"/>
+          <w:right w:val="single" w:sz="2" w:space="1" w:color="000000"/>
+        </w:pBdr>
+        <w:rPr>
+          <w:u w:val="none"/>
+        </w:rPr>
+      </w:pPr>
+      <w:r>
+        <w:rPr>
+          <w:u w:val="none"/>
+        </w:rPr>
+      </w:r>
+    </w:p>
+    <w:p>
+      <w:pPr>
+        <w:pStyle w:val="Normal"/>
+        <w:rPr>
+          <w:u w:val="none"/>
+        </w:rPr>
+      </w:pPr>
+      <w:r>
+        <w:rPr/>
       </w:r>
     </w:p>
     <w:p>
@@ -1193,6 +1519,12 @@
     <w:p>
       <w:pPr>
         <w:pStyle w:val="Normal"/>
+        <w:pBdr>
+          <w:top w:val="single" w:sz="2" w:space="1" w:color="000000"/>
+          <w:left w:val="single" w:sz="2" w:space="1" w:color="000000"/>
+          <w:bottom w:val="single" w:sz="2" w:space="1" w:color="000000"/>
+          <w:right w:val="single" w:sz="2" w:space="1" w:color="000000"/>
+        </w:pBdr>
         <w:rPr>
           <w:u w:val="none"/>
         </w:rPr>
@@ -1207,6 +1539,12 @@
     <w:p>
       <w:pPr>
         <w:pStyle w:val="Normal"/>
+        <w:pBdr>
+          <w:top w:val="single" w:sz="2" w:space="1" w:color="000000"/>
+          <w:left w:val="single" w:sz="2" w:space="1" w:color="000000"/>
+          <w:bottom w:val="single" w:sz="2" w:space="1" w:color="000000"/>
+          <w:right w:val="single" w:sz="2" w:space="1" w:color="000000"/>
+        </w:pBdr>
         <w:rPr>
           <w:u w:val="none"/>
         </w:rPr>
@@ -1221,19 +1559,31 @@
     <w:p>
       <w:pPr>
         <w:pStyle w:val="Normal"/>
-        <w:rPr>
-          <w:u w:val="none"/>
-        </w:rPr>
-      </w:pPr>
-      <w:r>
-        <w:rPr>
-          <w:u w:val="none"/>
-        </w:rPr>
-      </w:r>
-    </w:p>
-    <w:p>
-      <w:pPr>
-        <w:pStyle w:val="Normal"/>
+        <w:pBdr>
+          <w:top w:val="single" w:sz="2" w:space="1" w:color="000000"/>
+          <w:left w:val="single" w:sz="2" w:space="1" w:color="000000"/>
+          <w:bottom w:val="single" w:sz="2" w:space="1" w:color="000000"/>
+          <w:right w:val="single" w:sz="2" w:space="1" w:color="000000"/>
+        </w:pBdr>
+        <w:rPr>
+          <w:u w:val="none"/>
+        </w:rPr>
+      </w:pPr>
+      <w:r>
+        <w:rPr>
+          <w:u w:val="none"/>
+        </w:rPr>
+      </w:r>
+    </w:p>
+    <w:p>
+      <w:pPr>
+        <w:pStyle w:val="Normal"/>
+        <w:pBdr>
+          <w:top w:val="single" w:sz="2" w:space="1" w:color="000000"/>
+          <w:left w:val="single" w:sz="2" w:space="1" w:color="000000"/>
+          <w:bottom w:val="single" w:sz="2" w:space="1" w:color="000000"/>
+          <w:right w:val="single" w:sz="2" w:space="1" w:color="000000"/>
+        </w:pBdr>
         <w:rPr>
           <w:u w:val="none"/>
         </w:rPr>
@@ -1248,6 +1598,12 @@
     <w:p>
       <w:pPr>
         <w:pStyle w:val="Normal"/>
+        <w:pBdr>
+          <w:top w:val="single" w:sz="2" w:space="1" w:color="000000"/>
+          <w:left w:val="single" w:sz="2" w:space="1" w:color="000000"/>
+          <w:bottom w:val="single" w:sz="2" w:space="1" w:color="000000"/>
+          <w:right w:val="single" w:sz="2" w:space="1" w:color="000000"/>
+        </w:pBdr>
         <w:rPr>
           <w:u w:val="none"/>
         </w:rPr>
@@ -1262,6 +1618,12 @@
     <w:p>
       <w:pPr>
         <w:pStyle w:val="Normal"/>
+        <w:pBdr>
+          <w:top w:val="single" w:sz="2" w:space="1" w:color="000000"/>
+          <w:left w:val="single" w:sz="2" w:space="1" w:color="000000"/>
+          <w:bottom w:val="single" w:sz="2" w:space="1" w:color="000000"/>
+          <w:right w:val="single" w:sz="2" w:space="1" w:color="000000"/>
+        </w:pBdr>
         <w:rPr>
           <w:u w:val="none"/>
         </w:rPr>
@@ -1276,6 +1638,12 @@
     <w:p>
       <w:pPr>
         <w:pStyle w:val="Normal"/>
+        <w:pBdr>
+          <w:top w:val="single" w:sz="2" w:space="1" w:color="000000"/>
+          <w:left w:val="single" w:sz="2" w:space="1" w:color="000000"/>
+          <w:bottom w:val="single" w:sz="2" w:space="1" w:color="000000"/>
+          <w:right w:val="single" w:sz="2" w:space="1" w:color="000000"/>
+        </w:pBdr>
         <w:rPr>
           <w:u w:val="none"/>
         </w:rPr>
@@ -1290,6 +1658,12 @@
     <w:p>
       <w:pPr>
         <w:pStyle w:val="Normal"/>
+        <w:pBdr>
+          <w:top w:val="single" w:sz="2" w:space="1" w:color="000000"/>
+          <w:left w:val="single" w:sz="2" w:space="1" w:color="000000"/>
+          <w:bottom w:val="single" w:sz="2" w:space="1" w:color="000000"/>
+          <w:right w:val="single" w:sz="2" w:space="1" w:color="000000"/>
+        </w:pBdr>
         <w:rPr>
           <w:u w:val="none"/>
         </w:rPr>
@@ -1304,28 +1678,57 @@
     <w:p>
       <w:pPr>
         <w:pStyle w:val="Normal"/>
-        <w:rPr>
-          <w:u w:val="none"/>
-        </w:rPr>
-      </w:pPr>
-      <w:r>
-        <w:rPr>
-          <w:u w:val="none"/>
-        </w:rPr>
-      </w:r>
-    </w:p>
-    <w:p>
-      <w:pPr>
-        <w:pStyle w:val="Normal"/>
-        <w:rPr>
-          <w:u w:val="none"/>
-        </w:rPr>
-      </w:pPr>
-      <w:r>
-        <w:rPr>
-          <w:u w:val="none"/>
-        </w:rPr>
-        <w:t>Copy url,paste it into browser searchbar and make request for</w:t>
+        <w:pBdr>
+          <w:top w:val="single" w:sz="2" w:space="1" w:color="000000"/>
+          <w:left w:val="single" w:sz="2" w:space="1" w:color="000000"/>
+          <w:bottom w:val="single" w:sz="2" w:space="1" w:color="000000"/>
+          <w:right w:val="single" w:sz="2" w:space="1" w:color="000000"/>
+        </w:pBdr>
+        <w:rPr>
+          <w:u w:val="none"/>
+        </w:rPr>
+      </w:pPr>
+      <w:r>
+        <w:rPr>
+          <w:u w:val="none"/>
+        </w:rPr>
+      </w:r>
+    </w:p>
+    <w:p>
+      <w:pPr>
+        <w:pStyle w:val="Normal"/>
+        <w:rPr>
+          <w:u w:val="none"/>
+        </w:rPr>
+      </w:pPr>
+      <w:r>
+        <w:rPr/>
+      </w:r>
+    </w:p>
+    <w:p>
+      <w:pPr>
+        <w:pStyle w:val="Normal"/>
+        <w:rPr>
+          <w:u w:val="none"/>
+        </w:rPr>
+      </w:pPr>
+      <w:r>
+        <w:rPr>
+          <w:u w:val="none"/>
+        </w:rPr>
+        <w:t>Copy url,paste it into browser’</w:t>
+      </w:r>
+      <w:r>
+        <w:rPr>
+          <w:u w:val="none"/>
+        </w:rPr>
+        <w:t>s</w:t>
+      </w:r>
+      <w:r>
+        <w:rPr>
+          <w:u w:val="none"/>
+        </w:rPr>
+        <w:t xml:space="preserve"> searchbar and make request for</w:t>
       </w:r>
       <w:r>
         <w:rPr>
@@ -1343,49 +1746,36 @@
       </w:pPr>
       <w:r>
         <w:rPr>
-          <w:u w:val="none"/>
-        </w:rPr>
-      </w:r>
-    </w:p>
-    <w:p>
-      <w:pPr>
-        <w:pStyle w:val="Normal"/>
-        <w:rPr>
-          <w:u w:val="single"/>
-        </w:rPr>
-      </w:pPr>
-      <w:r>
-        <w:rPr>
-          <w:u w:val="none"/>
-        </w:rPr>
-      </w:r>
-    </w:p>
-    <w:p>
-      <w:pPr>
-        <w:pStyle w:val="Normal"/>
-        <w:rPr>
-          <w:u w:val="single"/>
-        </w:rPr>
-      </w:pPr>
-      <w:r>
-        <w:rPr>
-          <w:u w:val="none"/>
-        </w:rPr>
-      </w:r>
-    </w:p>
-    <w:p>
-      <w:pPr>
-        <w:pStyle w:val="Normal"/>
-        <w:rPr>
-          <w:u w:val="single"/>
-        </w:rPr>
-      </w:pPr>
-      <w:r>
-        <w:rPr>
-          <w:u w:val="none"/>
+          <w:u w:val="single"/>
+        </w:rPr>
+      </w:r>
+    </w:p>
+    <w:p>
+      <w:pPr>
+        <w:pStyle w:val="Normal"/>
+        <w:rPr>
+          <w:u w:val="single"/>
+        </w:rPr>
+      </w:pPr>
+      <w:r>
+        <w:rPr>
+          <w:u w:val="single"/>
+        </w:rPr>
+      </w:r>
+    </w:p>
+    <w:p>
+      <w:pPr>
+        <w:pStyle w:val="Normal"/>
+        <w:rPr>
+          <w:u w:val="single"/>
+        </w:rPr>
+      </w:pPr>
+      <w:r>
+        <w:rPr>
+          <w:u w:val="single"/>
         </w:rPr>
         <w:drawing>
-          <wp:anchor behindDoc="0" distT="0" distB="0" distL="0" distR="0" simplePos="0" locked="0" layoutInCell="1" allowOverlap="1" relativeHeight="2">
+          <wp:anchor behindDoc="0" distT="0" distB="0" distL="0" distR="0" simplePos="0" locked="0" layoutInCell="1" allowOverlap="1" relativeHeight="9">
             <wp:simplePos x="0" y="0"/>
             <wp:positionH relativeFrom="column">
               <wp:align>center</wp:align>
@@ -1396,7 +1786,7 @@
             <wp:extent cx="6120130" cy="3442335"/>
             <wp:effectExtent l="0" t="0" r="0" b="0"/>
             <wp:wrapSquare wrapText="largest"/>
-            <wp:docPr id="1" name="Image1" descr=""/>
+            <wp:docPr id="1" name="Image7" descr=""/>
             <wp:cNvGraphicFramePr>
               <a:graphicFrameLocks xmlns:a="http://schemas.openxmlformats.org/drawingml/2006/main" noChangeAspect="1"/>
             </wp:cNvGraphicFramePr>
@@ -1404,7 +1794,7 @@
               <a:graphicData uri="http://schemas.openxmlformats.org/drawingml/2006/picture">
                 <pic:pic xmlns:pic="http://schemas.openxmlformats.org/drawingml/2006/picture">
                   <pic:nvPicPr>
-                    <pic:cNvPr id="1" name="Image1" descr=""/>
+                    <pic:cNvPr id="1" name="Image7" descr=""/>
                     <pic:cNvPicPr>
                       <a:picLocks noChangeAspect="1" noChangeArrowheads="1"/>
                     </pic:cNvPicPr>
@@ -1440,20 +1830,117 @@
       </w:pPr>
       <w:r>
         <w:rPr>
-          <w:u w:val="none"/>
-        </w:rPr>
-      </w:r>
-    </w:p>
-    <w:p>
-      <w:pPr>
-        <w:pStyle w:val="Normal"/>
-        <w:rPr>
-          <w:u w:val="single"/>
-        </w:rPr>
-      </w:pPr>
-      <w:r>
-        <w:rPr>
-          <w:u w:val="none"/>
+          <w:u w:val="single"/>
+        </w:rPr>
+      </w:r>
+    </w:p>
+    <w:p>
+      <w:pPr>
+        <w:pStyle w:val="Normal"/>
+        <w:rPr>
+          <w:u w:val="single"/>
+        </w:rPr>
+      </w:pPr>
+      <w:r>
+        <w:rPr>
+          <w:u w:val="single"/>
+        </w:rPr>
+      </w:r>
+    </w:p>
+    <w:p>
+      <w:pPr>
+        <w:pStyle w:val="Normal"/>
+        <w:rPr>
+          <w:u w:val="single"/>
+        </w:rPr>
+      </w:pPr>
+      <w:r>
+        <w:rPr>
+          <w:u w:val="single"/>
+        </w:rPr>
+      </w:r>
+    </w:p>
+    <w:p>
+      <w:pPr>
+        <w:pStyle w:val="Normal"/>
+        <w:rPr>
+          <w:u w:val="single"/>
+        </w:rPr>
+      </w:pPr>
+      <w:r>
+        <w:rPr>
+          <w:u w:val="single"/>
+        </w:rPr>
+        <w:drawing>
+          <wp:anchor behindDoc="0" distT="0" distB="0" distL="0" distR="0" simplePos="0" locked="0" layoutInCell="1" allowOverlap="1" relativeHeight="2">
+            <wp:simplePos x="0" y="0"/>
+            <wp:positionH relativeFrom="column">
+              <wp:align>center</wp:align>
+            </wp:positionH>
+            <wp:positionV relativeFrom="paragraph">
+              <wp:posOffset>635</wp:posOffset>
+            </wp:positionV>
+            <wp:extent cx="6120130" cy="3442335"/>
+            <wp:effectExtent l="0" t="0" r="0" b="0"/>
+            <wp:wrapSquare wrapText="largest"/>
+            <wp:docPr id="2" name="Image1" descr=""/>
+            <wp:cNvGraphicFramePr>
+              <a:graphicFrameLocks xmlns:a="http://schemas.openxmlformats.org/drawingml/2006/main" noChangeAspect="1"/>
+            </wp:cNvGraphicFramePr>
+            <a:graphic xmlns:a="http://schemas.openxmlformats.org/drawingml/2006/main">
+              <a:graphicData uri="http://schemas.openxmlformats.org/drawingml/2006/picture">
+                <pic:pic xmlns:pic="http://schemas.openxmlformats.org/drawingml/2006/picture">
+                  <pic:nvPicPr>
+                    <pic:cNvPr id="2" name="Image1" descr=""/>
+                    <pic:cNvPicPr>
+                      <a:picLocks noChangeAspect="1" noChangeArrowheads="1"/>
+                    </pic:cNvPicPr>
+                  </pic:nvPicPr>
+                  <pic:blipFill>
+                    <a:blip r:embed="rId3"/>
+                    <a:stretch>
+                      <a:fillRect/>
+                    </a:stretch>
+                  </pic:blipFill>
+                  <pic:spPr bwMode="auto">
+                    <a:xfrm>
+                      <a:off x="0" y="0"/>
+                      <a:ext cx="6120130" cy="3442335"/>
+                    </a:xfrm>
+                    <a:prstGeom prst="rect">
+                      <a:avLst/>
+                    </a:prstGeom>
+                  </pic:spPr>
+                </pic:pic>
+              </a:graphicData>
+            </a:graphic>
+          </wp:anchor>
+        </w:drawing>
+      </w:r>
+    </w:p>
+    <w:p>
+      <w:pPr>
+        <w:pStyle w:val="Normal"/>
+        <w:rPr>
+          <w:u w:val="single"/>
+        </w:rPr>
+      </w:pPr>
+      <w:r>
+        <w:rPr>
+          <w:u w:val="single"/>
+        </w:rPr>
+      </w:r>
+    </w:p>
+    <w:p>
+      <w:pPr>
+        <w:pStyle w:val="Normal"/>
+        <w:rPr>
+          <w:u w:val="single"/>
+        </w:rPr>
+      </w:pPr>
+      <w:r>
+        <w:rPr>
+          <w:u w:val="single"/>
         </w:rPr>
         <w:drawing>
           <wp:anchor behindDoc="0" distT="0" distB="0" distL="0" distR="0" simplePos="0" locked="0" layoutInCell="1" allowOverlap="1" relativeHeight="3">
@@ -1467,7 +1954,7 @@
             <wp:extent cx="6120130" cy="4969510"/>
             <wp:effectExtent l="0" t="0" r="0" b="0"/>
             <wp:wrapSquare wrapText="largest"/>
-            <wp:docPr id="2" name="Image2" descr=""/>
+            <wp:docPr id="3" name="Image2" descr=""/>
             <wp:cNvGraphicFramePr>
               <a:graphicFrameLocks xmlns:a="http://schemas.openxmlformats.org/drawingml/2006/main" noChangeAspect="1"/>
             </wp:cNvGraphicFramePr>
@@ -1475,13 +1962,13 @@
               <a:graphicData uri="http://schemas.openxmlformats.org/drawingml/2006/picture">
                 <pic:pic xmlns:pic="http://schemas.openxmlformats.org/drawingml/2006/picture">
                   <pic:nvPicPr>
-                    <pic:cNvPr id="2" name="Image2" descr=""/>
+                    <pic:cNvPr id="3" name="Image2" descr=""/>
                     <pic:cNvPicPr>
                       <a:picLocks noChangeAspect="1" noChangeArrowheads="1"/>
                     </pic:cNvPicPr>
                   </pic:nvPicPr>
                   <pic:blipFill>
-                    <a:blip r:embed="rId3"/>
+                    <a:blip r:embed="rId4"/>
                     <a:stretch>
                       <a:fillRect/>
                     </a:stretch>
@@ -1511,33 +1998,33 @@
       </w:pPr>
       <w:r>
         <w:rPr>
-          <w:u w:val="none"/>
-        </w:rPr>
-      </w:r>
-    </w:p>
-    <w:p>
-      <w:pPr>
-        <w:pStyle w:val="Normal"/>
-        <w:rPr>
-          <w:u w:val="single"/>
-        </w:rPr>
-      </w:pPr>
-      <w:r>
-        <w:rPr>
-          <w:u w:val="none"/>
-        </w:rPr>
-      </w:r>
-    </w:p>
-    <w:p>
-      <w:pPr>
-        <w:pStyle w:val="Normal"/>
-        <w:rPr>
-          <w:u w:val="single"/>
-        </w:rPr>
-      </w:pPr>
-      <w:r>
-        <w:rPr>
-          <w:u w:val="none"/>
+          <w:u w:val="single"/>
+        </w:rPr>
+      </w:r>
+    </w:p>
+    <w:p>
+      <w:pPr>
+        <w:pStyle w:val="Normal"/>
+        <w:rPr>
+          <w:u w:val="single"/>
+        </w:rPr>
+      </w:pPr>
+      <w:r>
+        <w:rPr>
+          <w:u w:val="single"/>
+        </w:rPr>
+      </w:r>
+    </w:p>
+    <w:p>
+      <w:pPr>
+        <w:pStyle w:val="Normal"/>
+        <w:rPr>
+          <w:u w:val="single"/>
+        </w:rPr>
+      </w:pPr>
+      <w:r>
+        <w:rPr>
+          <w:u w:val="single"/>
         </w:rPr>
         <mc:AlternateContent>
           <mc:Choice Requires="wps">
@@ -1550,10 +2037,10 @@
                 <wp:positionV relativeFrom="paragraph">
                   <wp:posOffset>2084705</wp:posOffset>
                 </wp:positionV>
-                <wp:extent cx="857885" cy="184150"/>
+                <wp:extent cx="858520" cy="184785"/>
                 <wp:effectExtent l="0" t="0" r="0" b="0"/>
                 <wp:wrapNone/>
-                <wp:docPr id="3" name="Shape1"/>
+                <wp:docPr id="4" name="Shape1"/>
                 <a:graphic xmlns:a="http://schemas.openxmlformats.org/drawingml/2006/main">
                   <a:graphicData uri="http://schemas.microsoft.com/office/word/2010/wordprocessingShape">
                     <wps:wsp>
@@ -1561,13 +2048,13 @@
                       <wps:spPr>
                         <a:xfrm>
                           <a:off x="0" y="0"/>
-                          <a:ext cx="857160" cy="183600"/>
+                          <a:ext cx="857880" cy="184320"/>
                         </a:xfrm>
                         <a:custGeom>
                           <a:avLst/>
                           <a:gdLst/>
                           <a:ahLst/>
-                          <a:rect l="0" t="0" r="r" b="b"/>
+                          <a:rect l="l" t="t" r="r" b="b"/>
                           <a:pathLst>
                             <a:path w="1352" h="291">
                               <a:moveTo>
@@ -1620,32 +2107,7 @@
             </w:drawing>
           </mc:Choice>
           <mc:Fallback>
-            <w:pict>
-              <v:shapetype id="shapetype_66" coordsize="21600,21600" o:spt="66" adj="10800,10800" path="m,10800l@3,l@3@5l21600@5l21600@6l@3@6l@3,21600xe">
-                <v:stroke joinstyle="miter"/>
-                <v:formulas>
-                  <v:f eqn="val 21600"/>
-                  <v:f eqn="val #1"/>
-                  <v:f eqn="val #0"/>
-                  <v:f eqn="sum 0 @2 0"/>
-                  <v:f eqn="prod 1 @1 2"/>
-                  <v:f eqn="sum 10800 0 @4"/>
-                  <v:f eqn="sum 10800 @4 0"/>
-                  <v:f eqn="prod @5 @2 10800"/>
-                  <v:f eqn="sum @3 0 @7"/>
-                </v:formulas>
-                <v:path gradientshapeok="t" o:connecttype="rect" textboxrect="@8,@5,21600,@6"/>
-                <v:handles>
-                  <v:h position="21600,@5"/>
-                  <v:h position="@3,0"/>
-                </v:handles>
-              </v:shapetype>
-              <v:shape id="shape_0" ID="Shape1" fillcolor="#729fcf" stroked="t" style="position:absolute;margin-left:174.05pt;margin-top:164.15pt;width:67.45pt;height:14.4pt" type="shapetype_66">
-                <w10:wrap type="none"/>
-                <v:fill o:detectmouseclick="t" color2="#8d6030"/>
-                <v:stroke color="#3465a4" joinstyle="round" endcap="flat"/>
-              </v:shape>
-            </w:pict>
+            <w:pict/>
           </mc:Fallback>
         </mc:AlternateContent>
       </w:r>
@@ -1659,7 +2121,7 @@
       </w:pPr>
       <w:r>
         <w:rPr>
-          <w:u w:val="none"/>
+          <w:u w:val="single"/>
         </w:rPr>
       </w:r>
     </w:p>
@@ -1713,7 +2175,7 @@
             <wp:extent cx="6120130" cy="3442335"/>
             <wp:effectExtent l="0" t="0" r="0" b="0"/>
             <wp:wrapSquare wrapText="largest"/>
-            <wp:docPr id="4" name="Image3" descr=""/>
+            <wp:docPr id="5" name="Image3" descr=""/>
             <wp:cNvGraphicFramePr>
               <a:graphicFrameLocks xmlns:a="http://schemas.openxmlformats.org/drawingml/2006/main" noChangeAspect="1"/>
             </wp:cNvGraphicFramePr>
@@ -1721,78 +2183,7 @@
               <a:graphicData uri="http://schemas.openxmlformats.org/drawingml/2006/picture">
                 <pic:pic xmlns:pic="http://schemas.openxmlformats.org/drawingml/2006/picture">
                   <pic:nvPicPr>
-                    <pic:cNvPr id="4" name="Image3" descr=""/>
-                    <pic:cNvPicPr>
-                      <a:picLocks noChangeAspect="1" noChangeArrowheads="1"/>
-                    </pic:cNvPicPr>
-                  </pic:nvPicPr>
-                  <pic:blipFill>
-                    <a:blip r:embed="rId4"/>
-                    <a:stretch>
-                      <a:fillRect/>
-                    </a:stretch>
-                  </pic:blipFill>
-                  <pic:spPr bwMode="auto">
-                    <a:xfrm>
-                      <a:off x="0" y="0"/>
-                      <a:ext cx="6120130" cy="3442335"/>
-                    </a:xfrm>
-                    <a:prstGeom prst="rect">
-                      <a:avLst/>
-                    </a:prstGeom>
-                  </pic:spPr>
-                </pic:pic>
-              </a:graphicData>
-            </a:graphic>
-          </wp:anchor>
-        </w:drawing>
-      </w:r>
-    </w:p>
-    <w:p>
-      <w:pPr>
-        <w:pStyle w:val="Normal"/>
-        <w:rPr>
-          <w:u w:val="single"/>
-        </w:rPr>
-      </w:pPr>
-      <w:r>
-        <w:rPr>
-          <w:u w:val="none"/>
-        </w:rPr>
-      </w:r>
-    </w:p>
-    <w:p>
-      <w:pPr>
-        <w:pStyle w:val="Normal"/>
-        <w:rPr>
-          <w:u w:val="single"/>
-        </w:rPr>
-      </w:pPr>
-      <w:r>
-        <w:rPr>
-          <w:u w:val="none"/>
-        </w:rPr>
-        <w:drawing>
-          <wp:anchor behindDoc="0" distT="0" distB="0" distL="0" distR="0" simplePos="0" locked="0" layoutInCell="1" allowOverlap="1" relativeHeight="6">
-            <wp:simplePos x="0" y="0"/>
-            <wp:positionH relativeFrom="column">
-              <wp:align>center</wp:align>
-            </wp:positionH>
-            <wp:positionV relativeFrom="paragraph">
-              <wp:posOffset>635</wp:posOffset>
-            </wp:positionV>
-            <wp:extent cx="6120130" cy="3442335"/>
-            <wp:effectExtent l="0" t="0" r="0" b="0"/>
-            <wp:wrapSquare wrapText="largest"/>
-            <wp:docPr id="5" name="Image4" descr=""/>
-            <wp:cNvGraphicFramePr>
-              <a:graphicFrameLocks xmlns:a="http://schemas.openxmlformats.org/drawingml/2006/main" noChangeAspect="1"/>
-            </wp:cNvGraphicFramePr>
-            <a:graphic xmlns:a="http://schemas.openxmlformats.org/drawingml/2006/main">
-              <a:graphicData uri="http://schemas.openxmlformats.org/drawingml/2006/picture">
-                <pic:pic xmlns:pic="http://schemas.openxmlformats.org/drawingml/2006/picture">
-                  <pic:nvPicPr>
-                    <pic:cNvPr id="5" name="Image4" descr=""/>
+                    <pic:cNvPr id="5" name="Image3" descr=""/>
                     <pic:cNvPicPr>
                       <a:picLocks noChangeAspect="1" noChangeArrowheads="1"/>
                     </pic:cNvPicPr>
@@ -1828,127 +2219,50 @@
       </w:pPr>
       <w:r>
         <w:rPr>
-          <w:u w:val="none"/>
-        </w:rPr>
-      </w:r>
-    </w:p>
-    <w:p>
-      <w:pPr>
-        <w:pStyle w:val="Normal"/>
-        <w:rPr>
-          <w:u w:val="single"/>
-        </w:rPr>
-      </w:pPr>
-      <w:r>
-        <w:rPr>
-          <w:u w:val="none"/>
-        </w:rPr>
-      </w:r>
-    </w:p>
-    <w:p>
-      <w:pPr>
-        <w:pStyle w:val="Normal"/>
-        <w:rPr>
-          <w:u w:val="single"/>
-        </w:rPr>
-      </w:pPr>
-      <w:r>
-        <w:rPr>
-          <w:u w:val="none"/>
-        </w:rPr>
-      </w:r>
-    </w:p>
-    <w:p>
-      <w:pPr>
-        <w:pStyle w:val="Normal"/>
-        <w:rPr>
-          <w:u w:val="single"/>
-        </w:rPr>
-      </w:pPr>
-      <w:r>
-        <w:rPr>
-          <w:u w:val="none"/>
-        </w:rPr>
-      </w:r>
-    </w:p>
-    <w:p>
-      <w:pPr>
-        <w:pStyle w:val="Normal"/>
-        <w:rPr>
-          <w:u w:val="single"/>
-        </w:rPr>
-      </w:pPr>
-      <w:r>
-        <w:rPr>
-          <w:u w:val="none"/>
-        </w:rPr>
-      </w:r>
-    </w:p>
-    <w:p>
-      <w:pPr>
-        <w:pStyle w:val="Normal"/>
-        <w:rPr>
-          <w:u w:val="single"/>
-        </w:rPr>
-      </w:pPr>
-      <w:r>
-        <w:rPr>
-          <w:u w:val="none"/>
-        </w:rPr>
-      </w:r>
-    </w:p>
-    <w:p>
-      <w:pPr>
-        <w:pStyle w:val="Normal"/>
-        <w:rPr>
-          <w:u w:val="single"/>
-        </w:rPr>
-      </w:pPr>
-      <w:r>
-        <w:rPr>
-          <w:u w:val="none"/>
-        </w:rPr>
-      </w:r>
-    </w:p>
-    <w:p>
-      <w:pPr>
-        <w:pStyle w:val="Normal"/>
-        <w:rPr>
-          <w:u w:val="single"/>
-        </w:rPr>
-      </w:pPr>
-      <w:r>
-        <w:rPr>
-          <w:u w:val="none"/>
-        </w:rPr>
-      </w:r>
-    </w:p>
-    <w:p>
-      <w:pPr>
-        <w:pStyle w:val="Normal"/>
-        <w:rPr>
-          <w:u w:val="single"/>
-        </w:rPr>
-      </w:pPr>
-      <w:r>
-        <w:rPr>
-          <w:u w:val="none"/>
-        </w:rPr>
-      </w:r>
-    </w:p>
-    <w:p>
-      <w:pPr>
-        <w:pStyle w:val="Normal"/>
-        <w:rPr>
-          <w:u w:val="single"/>
-        </w:rPr>
-      </w:pPr>
-      <w:r>
-        <w:rPr>
-          <w:u w:val="none"/>
+          <w:u w:val="single"/>
+        </w:rPr>
+      </w:r>
+    </w:p>
+    <w:p>
+      <w:pPr>
+        <w:pStyle w:val="Normal"/>
+        <w:rPr>
+          <w:u w:val="none"/>
+        </w:rPr>
+      </w:pPr>
+      <w:r>
+        <w:rPr>
+          <w:u w:val="none"/>
+        </w:rPr>
+        <w:t>add record here</w:t>
+      </w:r>
+    </w:p>
+    <w:p>
+      <w:pPr>
+        <w:pStyle w:val="Normal"/>
+        <w:rPr>
+          <w:u w:val="none"/>
+        </w:rPr>
+      </w:pPr>
+      <w:r>
+        <w:rPr>
+          <w:u w:val="none"/>
+        </w:rPr>
+      </w:r>
+    </w:p>
+    <w:p>
+      <w:pPr>
+        <w:pStyle w:val="Normal"/>
+        <w:rPr>
+          <w:u w:val="single"/>
+        </w:rPr>
+      </w:pPr>
+      <w:r>
+        <w:rPr>
+          <w:u w:val="single"/>
         </w:rPr>
         <w:drawing>
-          <wp:anchor behindDoc="0" distT="0" distB="0" distL="0" distR="0" simplePos="0" locked="0" layoutInCell="1" allowOverlap="1" relativeHeight="7">
+          <wp:anchor behindDoc="0" distT="0" distB="0" distL="0" distR="0" simplePos="0" locked="0" layoutInCell="1" allowOverlap="1" relativeHeight="6">
             <wp:simplePos x="0" y="0"/>
             <wp:positionH relativeFrom="column">
               <wp:align>center</wp:align>
@@ -1959,7 +2273,7 @@
             <wp:extent cx="6120130" cy="3442335"/>
             <wp:effectExtent l="0" t="0" r="0" b="0"/>
             <wp:wrapSquare wrapText="largest"/>
-            <wp:docPr id="6" name="Image5" descr=""/>
+            <wp:docPr id="6" name="Image4" descr=""/>
             <wp:cNvGraphicFramePr>
               <a:graphicFrameLocks xmlns:a="http://schemas.openxmlformats.org/drawingml/2006/main" noChangeAspect="1"/>
             </wp:cNvGraphicFramePr>
@@ -1967,7 +2281,7 @@
               <a:graphicData uri="http://schemas.openxmlformats.org/drawingml/2006/picture">
                 <pic:pic xmlns:pic="http://schemas.openxmlformats.org/drawingml/2006/picture">
                   <pic:nvPicPr>
-                    <pic:cNvPr id="6" name="Image5" descr=""/>
+                    <pic:cNvPr id="6" name="Image4" descr=""/>
                     <pic:cNvPicPr>
                       <a:picLocks noChangeAspect="1" noChangeArrowheads="1"/>
                     </pic:cNvPicPr>
@@ -2003,63 +2317,127 @@
       </w:pPr>
       <w:r>
         <w:rPr>
-          <w:u w:val="none"/>
-        </w:rPr>
-      </w:r>
-    </w:p>
-    <w:p>
-      <w:pPr>
-        <w:pStyle w:val="Normal"/>
-        <w:rPr>
-          <w:u w:val="single"/>
-        </w:rPr>
-      </w:pPr>
-      <w:r>
-        <w:rPr>
-          <w:u w:val="none"/>
-        </w:rPr>
-      </w:r>
-    </w:p>
-    <w:p>
-      <w:pPr>
-        <w:pStyle w:val="Normal"/>
-        <w:rPr>
-          <w:u w:val="none"/>
-        </w:rPr>
-      </w:pPr>
-      <w:r>
-        <w:rPr>
-          <w:u w:val="none"/>
-        </w:rPr>
-        <w:t xml:space="preserve">8.now check in database  </w:t>
-      </w:r>
-    </w:p>
-    <w:p>
-      <w:pPr>
-        <w:pStyle w:val="Normal"/>
-        <w:rPr>
-          <w:u w:val="none"/>
-        </w:rPr>
-      </w:pPr>
-      <w:r>
-        <w:rPr>
-          <w:u w:val="none"/>
-        </w:rPr>
-      </w:r>
-    </w:p>
-    <w:p>
-      <w:pPr>
-        <w:pStyle w:val="Normal"/>
-        <w:rPr>
-          <w:u w:val="none"/>
-        </w:rPr>
-      </w:pPr>
-      <w:r>
-        <w:rPr>
-          <w:u w:val="none"/>
+          <w:u w:val="single"/>
+        </w:rPr>
+      </w:r>
+    </w:p>
+    <w:p>
+      <w:pPr>
+        <w:pStyle w:val="Normal"/>
+        <w:rPr>
+          <w:u w:val="single"/>
+        </w:rPr>
+      </w:pPr>
+      <w:r>
+        <w:rPr>
+          <w:u w:val="single"/>
+        </w:rPr>
+      </w:r>
+    </w:p>
+    <w:p>
+      <w:pPr>
+        <w:pStyle w:val="Normal"/>
+        <w:rPr>
+          <w:u w:val="single"/>
+        </w:rPr>
+      </w:pPr>
+      <w:r>
+        <w:rPr>
+          <w:u w:val="single"/>
+        </w:rPr>
+      </w:r>
+    </w:p>
+    <w:p>
+      <w:pPr>
+        <w:pStyle w:val="Normal"/>
+        <w:rPr>
+          <w:u w:val="single"/>
+        </w:rPr>
+      </w:pPr>
+      <w:r>
+        <w:rPr>
+          <w:u w:val="single"/>
+        </w:rPr>
+      </w:r>
+    </w:p>
+    <w:p>
+      <w:pPr>
+        <w:pStyle w:val="Normal"/>
+        <w:rPr>
+          <w:u w:val="single"/>
+        </w:rPr>
+      </w:pPr>
+      <w:r>
+        <w:rPr>
+          <w:u w:val="single"/>
+        </w:rPr>
+      </w:r>
+    </w:p>
+    <w:p>
+      <w:pPr>
+        <w:pStyle w:val="Normal"/>
+        <w:rPr>
+          <w:u w:val="single"/>
+        </w:rPr>
+      </w:pPr>
+      <w:r>
+        <w:rPr>
+          <w:u w:val="single"/>
+        </w:rPr>
+      </w:r>
+    </w:p>
+    <w:p>
+      <w:pPr>
+        <w:pStyle w:val="Normal"/>
+        <w:rPr>
+          <w:u w:val="single"/>
+        </w:rPr>
+      </w:pPr>
+      <w:r>
+        <w:rPr>
+          <w:u w:val="single"/>
+        </w:rPr>
+      </w:r>
+    </w:p>
+    <w:p>
+      <w:pPr>
+        <w:pStyle w:val="Normal"/>
+        <w:rPr>
+          <w:u w:val="single"/>
+        </w:rPr>
+      </w:pPr>
+      <w:r>
+        <w:rPr>
+          <w:u w:val="single"/>
+        </w:rPr>
+      </w:r>
+    </w:p>
+    <w:p>
+      <w:pPr>
+        <w:pStyle w:val="Normal"/>
+        <w:rPr>
+          <w:u w:val="single"/>
+        </w:rPr>
+      </w:pPr>
+      <w:r>
+        <w:rPr>
+          <w:u w:val="single"/>
+        </w:rPr>
+      </w:r>
+    </w:p>
+    <w:p>
+      <w:pPr>
+        <w:pStyle w:val="Normal"/>
+        <w:rPr>
+          <w:u w:val="single"/>
+        </w:rPr>
+      </w:pPr>
+      <w:r>
+        <w:rPr>
+          <w:u w:val="single"/>
         </w:rPr>
         <w:drawing>
-          <wp:anchor behindDoc="0" distT="0" distB="0" distL="0" distR="0" simplePos="0" locked="0" layoutInCell="1" allowOverlap="1" relativeHeight="8">
+          <wp:anchor behindDoc="0" distT="0" distB="0" distL="0" distR="0" simplePos="0" locked="0" layoutInCell="1" allowOverlap="1" relativeHeight="7">
             <wp:simplePos x="0" y="0"/>
             <wp:positionH relativeFrom="column">
               <wp:align>center</wp:align>
@@ -2070,7 +2448,7 @@
             <wp:extent cx="6120130" cy="3442335"/>
             <wp:effectExtent l="0" t="0" r="0" b="0"/>
             <wp:wrapSquare wrapText="largest"/>
-            <wp:docPr id="7" name="Image6" descr=""/>
+            <wp:docPr id="7" name="Image5" descr=""/>
             <wp:cNvGraphicFramePr>
               <a:graphicFrameLocks xmlns:a="http://schemas.openxmlformats.org/drawingml/2006/main" noChangeAspect="1"/>
             </wp:cNvGraphicFramePr>
@@ -2078,7 +2456,7 @@
               <a:graphicData uri="http://schemas.openxmlformats.org/drawingml/2006/picture">
                 <pic:pic xmlns:pic="http://schemas.openxmlformats.org/drawingml/2006/picture">
                   <pic:nvPicPr>
-                    <pic:cNvPr id="7" name="Image6" descr=""/>
+                    <pic:cNvPr id="7" name="Image5" descr=""/>
                     <pic:cNvPicPr>
                       <a:picLocks noChangeAspect="1" noChangeArrowheads="1"/>
                     </pic:cNvPicPr>
@@ -2109,6 +2487,117 @@
       <w:pPr>
         <w:pStyle w:val="Normal"/>
         <w:rPr>
+          <w:u w:val="single"/>
+        </w:rPr>
+      </w:pPr>
+      <w:r>
+        <w:rPr>
+          <w:u w:val="single"/>
+        </w:rPr>
+      </w:r>
+    </w:p>
+    <w:p>
+      <w:pPr>
+        <w:pStyle w:val="Normal"/>
+        <w:rPr>
+          <w:u w:val="single"/>
+        </w:rPr>
+      </w:pPr>
+      <w:r>
+        <w:rPr>
+          <w:u w:val="single"/>
+        </w:rPr>
+      </w:r>
+    </w:p>
+    <w:p>
+      <w:pPr>
+        <w:pStyle w:val="Normal"/>
+        <w:rPr>
+          <w:u w:val="none"/>
+        </w:rPr>
+      </w:pPr>
+      <w:r>
+        <w:rPr>
+          <w:u w:val="none"/>
+        </w:rPr>
+        <w:t xml:space="preserve">8.now check in database  </w:t>
+      </w:r>
+    </w:p>
+    <w:p>
+      <w:pPr>
+        <w:pStyle w:val="Normal"/>
+        <w:rPr>
+          <w:u w:val="none"/>
+        </w:rPr>
+      </w:pPr>
+      <w:r>
+        <w:rPr>
+          <w:u w:val="none"/>
+        </w:rPr>
+      </w:r>
+    </w:p>
+    <w:p>
+      <w:pPr>
+        <w:pStyle w:val="Normal"/>
+        <w:rPr>
+          <w:u w:val="none"/>
+        </w:rPr>
+      </w:pPr>
+      <w:r>
+        <w:rPr>
+          <w:u w:val="none"/>
+        </w:rPr>
+        <w:drawing>
+          <wp:anchor behindDoc="0" distT="0" distB="0" distL="0" distR="0" simplePos="0" locked="0" layoutInCell="1" allowOverlap="1" relativeHeight="8">
+            <wp:simplePos x="0" y="0"/>
+            <wp:positionH relativeFrom="column">
+              <wp:align>center</wp:align>
+            </wp:positionH>
+            <wp:positionV relativeFrom="paragraph">
+              <wp:posOffset>635</wp:posOffset>
+            </wp:positionV>
+            <wp:extent cx="6120130" cy="3442335"/>
+            <wp:effectExtent l="0" t="0" r="0" b="0"/>
+            <wp:wrapSquare wrapText="largest"/>
+            <wp:docPr id="8" name="Image6" descr=""/>
+            <wp:cNvGraphicFramePr>
+              <a:graphicFrameLocks xmlns:a="http://schemas.openxmlformats.org/drawingml/2006/main" noChangeAspect="1"/>
+            </wp:cNvGraphicFramePr>
+            <a:graphic xmlns:a="http://schemas.openxmlformats.org/drawingml/2006/main">
+              <a:graphicData uri="http://schemas.openxmlformats.org/drawingml/2006/picture">
+                <pic:pic xmlns:pic="http://schemas.openxmlformats.org/drawingml/2006/picture">
+                  <pic:nvPicPr>
+                    <pic:cNvPr id="8" name="Image6" descr=""/>
+                    <pic:cNvPicPr>
+                      <a:picLocks noChangeAspect="1" noChangeArrowheads="1"/>
+                    </pic:cNvPicPr>
+                  </pic:nvPicPr>
+                  <pic:blipFill>
+                    <a:blip r:embed="rId8"/>
+                    <a:stretch>
+                      <a:fillRect/>
+                    </a:stretch>
+                  </pic:blipFill>
+                  <pic:spPr bwMode="auto">
+                    <a:xfrm>
+                      <a:off x="0" y="0"/>
+                      <a:ext cx="6120130" cy="3442335"/>
+                    </a:xfrm>
+                    <a:prstGeom prst="rect">
+                      <a:avLst/>
+                    </a:prstGeom>
+                  </pic:spPr>
+                </pic:pic>
+              </a:graphicData>
+            </a:graphic>
+          </wp:anchor>
+        </w:drawing>
+      </w:r>
+    </w:p>
+    <w:p>
+      <w:pPr>
+        <w:pStyle w:val="Normal"/>
+        <w:rPr>
           <w:u w:val="none"/>
         </w:rPr>
       </w:pPr>
@@ -2148,14 +2637,10 @@
     <w:p>
       <w:pPr>
         <w:pStyle w:val="Normal"/>
-        <w:rPr>
-          <w:u w:val="none"/>
-        </w:rPr>
-      </w:pPr>
-      <w:r>
-        <w:rPr>
-          <w:u w:val="none"/>
-        </w:rPr>
+        <w:rPr/>
+      </w:pPr>
+      <w:r>
+        <w:rPr/>
       </w:r>
     </w:p>
     <w:sectPr>
@@ -2165,6 +2650,7 @@
       <w:pgNumType w:fmt="decimal"/>
       <w:formProt w:val="false"/>
       <w:textDirection w:val="lrTb"/>
+      <w:docGrid w:type="default" w:linePitch="100" w:charSpace="0"/>
     </w:sectPr>
   </w:body>
 </w:document>
@@ -2177,15 +2663,12 @@
       <w:rPr>
         <w:rFonts w:ascii="Liberation Serif" w:hAnsi="Liberation Serif" w:eastAsia="Noto Sans CJK SC Regular" w:cs="Lohit Devanagari"/>
         <w:kern w:val="2"/>
-        <w:sz w:val="24"/>
         <w:szCs w:val="24"/>
         <w:lang w:val="en-IN" w:eastAsia="zh-CN" w:bidi="hi-IN"/>
       </w:rPr>
     </w:rPrDefault>
     <w:pPrDefault>
-      <w:pPr>
-        <w:widowControl/>
-      </w:pPr>
+      <w:pPr/>
     </w:pPrDefault>
   </w:docDefaults>
   <w:style w:type="paragraph" w:styleId="Normal">
@@ -2193,10 +2676,12 @@
     <w:qFormat/>
     <w:pPr>
       <w:widowControl/>
+      <w:bidi w:val="0"/>
+      <w:jc w:val="left"/>
     </w:pPr>
     <w:rPr>
       <w:rFonts w:ascii="Liberation Serif" w:hAnsi="Liberation Serif" w:eastAsia="Noto Sans CJK SC Regular" w:cs="Lohit Devanagari"/>
-      <w:color w:val="auto"/>
+      <w:color w:val="00000A"/>
       <w:kern w:val="2"/>
       <w:sz w:val="24"/>
       <w:szCs w:val="24"/>

</xml_diff>